<commit_message>
modify: update [Activation Maximization] in p2
1. SCOPE OF EXPLANATION - [LOCAL EXPLANATIONS] - Activation Maximization
</commit_message>
<xml_diff>
--- a/AI/[200814] Opportunities and Challenges in Explainable.docx
+++ b/AI/[200814] Opportunities and Challenges in Explainable.docx
@@ -1001,27 +1001,15 @@
                 </w:tcPr>
                 <w:p>
                   <w:pPr>
-                    <w:pStyle w:val="ListParagraph"/>
-                    <w:numPr>
-                      <w:ilvl w:val="0"/>
-                      <w:numId w:val="11"/>
-                    </w:numPr>
-                    <w:ind w:leftChars="0"/>
+                    <w:rPr>
+                      <w:rFonts w:hint="eastAsia"/>
+                    </w:rPr>
                   </w:pPr>
                   <w:r>
                     <w:rPr>
                       <w:rFonts w:hint="eastAsia"/>
                     </w:rPr>
-                    <w:t xml:space="preserve">복잡한 </w:t>
-                  </w:r>
-                  <w:r>
-                    <w:t>feature</w:t>
-                  </w:r>
-                  <w:r>
-                    <w:rPr>
-                      <w:rFonts w:hint="eastAsia"/>
-                    </w:rPr>
-                    <w:t xml:space="preserve">를 학습하는 </w:t>
+                    <w:t xml:space="preserve">주어진 </w:t>
                   </w:r>
                   <w:r>
                     <w:rPr>
@@ -1029,41 +1017,20 @@
                       <w:b/>
                       <w:color w:val="0000FF"/>
                     </w:rPr>
-                    <w:t>첫 번째 레이어</w:t>
-                  </w:r>
-                  <w:r>
-                    <w:rPr>
-                      <w:rFonts w:hint="eastAsia"/>
-                    </w:rPr>
-                    <w:t xml:space="preserve">에서는 CNN 모델의 </w:t>
-                  </w:r>
-                  <w:r>
-                    <w:rPr>
-                      <w:b/>
-                      <w:u w:val="single"/>
-                    </w:rPr>
-                    <w:t>layer-wise feature importance</w:t>
-                  </w:r>
-                  <w:r>
-                    <w:rPr>
-                      <w:rFonts w:hint="eastAsia"/>
-                      <w:b/>
-                      <w:u w:val="single"/>
-                    </w:rPr>
-                    <w:t xml:space="preserve">를 </w:t>
-                  </w:r>
-                  <w:r>
-                    <w:rPr>
-                      <w:b/>
-                      <w:u w:val="single"/>
-                    </w:rPr>
-                    <w:t>interpret</w:t>
-                  </w:r>
-                  <w:r>
-                    <w:rPr>
-                      <w:rFonts w:hint="eastAsia"/>
-                    </w:rPr>
-                    <w:t>하는 것이 간단하다.</w:t>
+                    <w:t xml:space="preserve">hidden unit activation을 최대화하는 </w:t>
+                  </w:r>
+                  <w:r>
+                    <w:rPr>
+                      <w:b/>
+                      <w:color w:val="0000FF"/>
+                    </w:rPr>
+                    <w:t>input pattern</w:t>
+                  </w:r>
+                  <w:r>
+                    <w:rPr>
+                      <w:rFonts w:hint="eastAsia"/>
+                    </w:rPr>
+                    <w:t>을 찾는다.</w:t>
                   </w:r>
                 </w:p>
                 <w:p>
@@ -1074,106 +1041,415 @@
                       <w:numId w:val="11"/>
                     </w:numPr>
                     <w:ind w:leftChars="0"/>
-                    <w:rPr>
-                      <w:b/>
-                      <w:u w:val="single"/>
-                    </w:rPr>
                   </w:pPr>
-                  <w:r>
-                    <w:rPr>
-                      <w:rFonts w:hint="eastAsia"/>
-                    </w:rPr>
-                    <w:t xml:space="preserve">CNN에서 </w:t>
-                  </w:r>
-                  <w:r>
-                    <w:rPr>
-                      <w:rFonts w:hint="eastAsia"/>
-                      <w:b/>
-                      <w:color w:val="0000FF"/>
-                    </w:rPr>
-                    <w:t>더 깊이 들어가면</w:t>
-                  </w:r>
-                  <w:r>
-                    <w:rPr>
-                      <w:rFonts w:hint="eastAsia"/>
-                    </w:rPr>
-                    <w:t xml:space="preserve"> </w:t>
-                  </w:r>
-                  <w:r>
-                    <w:rPr>
-                      <w:rFonts w:hint="eastAsia"/>
-                    </w:rPr>
-                    <w:t xml:space="preserve">특정 </w:t>
-                  </w:r>
-                  <w:r>
-                    <w:t>prediction</w:t>
-                  </w:r>
-                  <w:r>
-                    <w:rPr>
-                      <w:rFonts w:hint="eastAsia"/>
-                    </w:rPr>
-                    <w:t xml:space="preserve">에 대해 </w:t>
-                  </w:r>
-                  <w:r>
-                    <w:rPr>
-                      <w:rFonts w:hint="eastAsia"/>
-                      <w:b/>
-                      <w:u w:val="single"/>
-                    </w:rPr>
-                    <w:t xml:space="preserve">특정 </w:t>
-                  </w:r>
-                  <w:r>
-                    <w:rPr>
-                      <w:b/>
-                      <w:u w:val="single"/>
-                    </w:rPr>
-                    <w:t>layer</w:t>
-                  </w:r>
-                  <w:r>
-                    <w:rPr>
-                      <w:rFonts w:hint="eastAsia"/>
-                      <w:b/>
-                      <w:u w:val="single"/>
-                    </w:rPr>
-                    <w:t>의 중요도는 표현하기 어렵다.</w:t>
+                  <m:oMath>
+                    <m:r>
+                      <w:rPr>
+                        <w:rFonts w:ascii="Cambria Math" w:hAnsi="Cambria Math"/>
+                      </w:rPr>
+                      <m:t>θ</m:t>
+                    </m:r>
+                  </m:oMath>
+                  <w:r>
+                    <w:rPr>
+                      <w:rFonts w:hint="eastAsia"/>
+                    </w:rPr>
+                    <w:t xml:space="preserve">가 모델의 파라미터이면 </w:t>
+                  </w:r>
+                  <m:oMath>
+                    <m:sSub>
+                      <m:sSubPr>
+                        <m:ctrlPr>
+                          <w:rPr>
+                            <w:rFonts w:ascii="Cambria Math" w:hAnsi="Cambria Math"/>
+                            <w:b/>
+                            <w:i/>
+                            <w:u w:val="single"/>
+                          </w:rPr>
+                        </m:ctrlPr>
+                      </m:sSubPr>
+                      <m:e>
+                        <m:r>
+                          <m:rPr>
+                            <m:sty m:val="bi"/>
+                          </m:rPr>
+                          <w:rPr>
+                            <w:rFonts w:ascii="Cambria Math" w:hAnsi="Cambria Math"/>
+                            <w:u w:val="single"/>
+                          </w:rPr>
+                          <m:t>z</m:t>
+                        </m:r>
+                      </m:e>
+                      <m:sub>
+                        <m:r>
+                          <m:rPr>
+                            <m:sty m:val="bi"/>
+                          </m:rPr>
+                          <w:rPr>
+                            <w:rFonts w:ascii="Cambria Math" w:hAnsi="Cambria Math"/>
+                            <w:u w:val="single"/>
+                          </w:rPr>
+                          <m:t>i,j</m:t>
+                        </m:r>
+                      </m:sub>
+                    </m:sSub>
+                    <m:r>
+                      <m:rPr>
+                        <m:sty m:val="bi"/>
+                      </m:rPr>
+                      <w:rPr>
+                        <w:rFonts w:ascii="Cambria Math" w:hAnsi="Cambria Math"/>
+                        <w:u w:val="single"/>
+                      </w:rPr>
+                      <m:t>(θ,x)</m:t>
+                    </m:r>
+                  </m:oMath>
+                  <w:r>
+                    <w:rPr>
+                      <w:rFonts w:hint="eastAsia"/>
+                    </w:rPr>
+                    <w:t xml:space="preserve">는 </w:t>
+                  </w:r>
+                  <w:r>
+                    <w:rPr>
+                      <w:rFonts w:hint="eastAsia"/>
+                      <w:b/>
+                      <w:u w:val="single"/>
+                    </w:rPr>
+                    <w:t>layer j</w:t>
+                  </w:r>
+                  <w:r>
+                    <w:rPr>
+                      <w:rFonts w:hint="eastAsia"/>
+                    </w:rPr>
+                    <w:t xml:space="preserve">로부터의 </w:t>
+                  </w:r>
+                  <w:r>
+                    <w:rPr>
+                      <w:b/>
+                      <w:u w:val="single"/>
+                    </w:rPr>
+                    <w:t xml:space="preserve">unit </w:t>
+                  </w:r>
+                  <w:proofErr w:type="spellStart"/>
+                  <w:r>
+                    <w:rPr>
+                      <w:b/>
+                      <w:u w:val="single"/>
+                    </w:rPr>
+                    <w:t>i</w:t>
+                  </w:r>
+                  <w:proofErr w:type="spellEnd"/>
+                  <w:r>
+                    <w:rPr>
+                      <w:rFonts w:hint="eastAsia"/>
+                    </w:rPr>
+                    <w:t xml:space="preserve">의 </w:t>
+                  </w:r>
+                  <w:r>
+                    <w:t>activation</w:t>
+                  </w:r>
+                  <w:bookmarkStart w:id="0" w:name="_GoBack"/>
+                  <w:bookmarkEnd w:id="0"/>
+                  <w:r>
+                    <w:rPr>
+                      <w:rFonts w:hint="eastAsia"/>
+                    </w:rPr>
+                    <w:t>이다.</w:t>
                   </w:r>
                 </w:p>
                 <w:p>
                   <w:pPr>
                     <w:pStyle w:val="ListParagraph"/>
                     <w:numPr>
-                      <w:ilvl w:val="1"/>
+                      <w:ilvl w:val="0"/>
                       <w:numId w:val="11"/>
                     </w:numPr>
                     <w:ind w:leftChars="0"/>
                   </w:pPr>
                   <w:r>
-                    <w:t>S</w:t>
-                  </w:r>
-                  <w:r>
-                    <w:rPr>
-                      <w:rFonts w:hint="eastAsia"/>
-                    </w:rPr>
-                    <w:t xml:space="preserve">ubsequent </w:t>
-                  </w:r>
-                  <w:r>
-                    <w:t>layer</w:t>
-                  </w:r>
-                  <w:r>
-                    <w:rPr>
-                      <w:rFonts w:hint="eastAsia"/>
-                    </w:rPr>
-                    <w:t xml:space="preserve">의 파라미터는 </w:t>
-                  </w:r>
-                  <w:r>
-                    <w:t>previous layer</w:t>
-                  </w:r>
-                  <w:r>
-                    <w:rPr>
-                      <w:rFonts w:hint="eastAsia"/>
-                    </w:rPr>
-                    <w:t>의 파라미터의 영향을 받으므로</w:t>
-                  </w:r>
+                    <w:rPr>
+                      <w:rFonts w:hint="eastAsia"/>
+                      <w:b/>
+                      <w:u w:val="single"/>
+                    </w:rPr>
+                    <w:t xml:space="preserve">고정된 파라미터 </w:t>
+                  </w:r>
+                  <m:oMath>
+                    <m:r>
+                      <m:rPr>
+                        <m:sty m:val="bi"/>
+                      </m:rPr>
+                      <w:rPr>
+                        <w:rFonts w:ascii="Cambria Math" w:hAnsi="Cambria Math"/>
+                        <w:u w:val="single"/>
+                      </w:rPr>
+                      <m:t>θ</m:t>
+                    </m:r>
+                  </m:oMath>
+                  <w:r>
+                    <w:rPr>
+                      <w:rFonts w:hint="eastAsia"/>
+                      <w:b/>
+                      <w:u w:val="single"/>
+                    </w:rPr>
+                    <w:t xml:space="preserve">에 대해 </w:t>
+                  </w:r>
+                  <w:r>
+                    <w:rPr>
+                      <w:b/>
+                      <w:u w:val="single"/>
+                    </w:rPr>
+                    <w:t>activation map</w:t>
+                  </w:r>
+                  <w:r>
+                    <w:rPr>
+                      <w:rFonts w:hint="eastAsia"/>
+                    </w:rPr>
+                    <w:t>은 다음과 같다.</w:t>
+                  </w:r>
+                </w:p>
+                <w:p>
+                  <w:pPr>
+                    <w:rPr>
+                      <w:rFonts w:hint="eastAsia"/>
+                    </w:rPr>
+                  </w:pPr>
+                  <m:oMathPara>
+                    <m:oMath>
+                      <m:sSup>
+                        <m:sSupPr>
+                          <m:ctrlPr>
+                            <w:rPr>
+                              <w:rFonts w:ascii="Cambria Math" w:hAnsi="Cambria Math"/>
+                              <w:b/>
+                              <w:i/>
+                              <w:color w:val="0000FF"/>
+                            </w:rPr>
+                          </m:ctrlPr>
+                        </m:sSupPr>
+                        <m:e>
+                          <m:r>
+                            <m:rPr>
+                              <m:sty m:val="bi"/>
+                            </m:rPr>
+                            <w:rPr>
+                              <w:rFonts w:ascii="Cambria Math" w:hAnsi="Cambria Math"/>
+                              <w:color w:val="0000FF"/>
+                            </w:rPr>
+                            <m:t>x</m:t>
+                          </m:r>
+                        </m:e>
+                        <m:sup>
+                          <m:r>
+                            <m:rPr>
+                              <m:sty m:val="bi"/>
+                            </m:rPr>
+                            <w:rPr>
+                              <w:rFonts w:ascii="Cambria Math" w:hAnsi="Cambria Math"/>
+                              <w:color w:val="0000FF"/>
+                            </w:rPr>
+                            <m:t>*</m:t>
+                          </m:r>
+                        </m:sup>
+                      </m:sSup>
+                      <m:r>
+                        <m:rPr>
+                          <m:sty m:val="bi"/>
+                        </m:rPr>
+                        <w:rPr>
+                          <w:rFonts w:ascii="Cambria Math" w:hAnsi="Cambria Math"/>
+                          <w:color w:val="0000FF"/>
+                        </w:rPr>
+                        <m:t>=</m:t>
+                      </m:r>
+                      <m:func>
+                        <m:funcPr>
+                          <m:ctrlPr>
+                            <w:rPr>
+                              <w:rFonts w:ascii="Cambria Math" w:hAnsi="Cambria Math"/>
+                              <w:b/>
+                              <w:i/>
+                              <w:color w:val="0000FF"/>
+                            </w:rPr>
+                          </m:ctrlPr>
+                        </m:funcPr>
+                        <m:fName>
+                          <m:limLow>
+                            <m:limLowPr>
+                              <m:ctrlPr>
+                                <w:rPr>
+                                  <w:rFonts w:ascii="Cambria Math" w:hAnsi="Cambria Math"/>
+                                  <w:b/>
+                                  <w:i/>
+                                  <w:color w:val="0000FF"/>
+                                </w:rPr>
+                              </m:ctrlPr>
+                            </m:limLowPr>
+                            <m:e>
+                              <m:func>
+                                <m:funcPr>
+                                  <m:ctrlPr>
+                                    <w:rPr>
+                                      <w:rFonts w:ascii="Cambria Math" w:hAnsi="Cambria Math"/>
+                                      <w:b/>
+                                      <w:color w:val="0000FF"/>
+                                    </w:rPr>
+                                  </m:ctrlPr>
+                                </m:funcPr>
+                                <m:fName>
+                                  <m:r>
+                                    <m:rPr>
+                                      <m:sty m:val="b"/>
+                                    </m:rPr>
+                                    <w:rPr>
+                                      <w:rFonts w:ascii="Cambria Math" w:hAnsi="Cambria Math"/>
+                                      <w:color w:val="0000FF"/>
+                                    </w:rPr>
+                                    <m:t>arg</m:t>
+                                  </m:r>
+                                </m:fName>
+                                <m:e>
+                                  <m:r>
+                                    <m:rPr>
+                                      <m:sty m:val="b"/>
+                                    </m:rPr>
+                                    <w:rPr>
+                                      <w:rFonts w:ascii="Cambria Math" w:hAnsi="Cambria Math"/>
+                                      <w:color w:val="0000FF"/>
+                                    </w:rPr>
+                                    <m:t>max</m:t>
+                                  </m:r>
+                                </m:e>
+                              </m:func>
+                            </m:e>
+                            <m:lim>
+                              <m:r>
+                                <m:rPr>
+                                  <m:sty m:val="bi"/>
+                                </m:rPr>
+                                <w:rPr>
+                                  <w:rFonts w:ascii="Cambria Math" w:hAnsi="Cambria Math"/>
+                                  <w:color w:val="0000FF"/>
+                                </w:rPr>
+                                <m:t xml:space="preserve">x s.t. </m:t>
+                              </m:r>
+                              <m:d>
+                                <m:dPr>
+                                  <m:begChr m:val="‖"/>
+                                  <m:endChr m:val="‖"/>
+                                  <m:ctrlPr>
+                                    <w:rPr>
+                                      <w:rFonts w:ascii="Cambria Math" w:hAnsi="Cambria Math"/>
+                                      <w:b/>
+                                      <w:i/>
+                                      <w:color w:val="0000FF"/>
+                                    </w:rPr>
+                                  </m:ctrlPr>
+                                </m:dPr>
+                                <m:e>
+                                  <m:r>
+                                    <m:rPr>
+                                      <m:sty m:val="bi"/>
+                                    </m:rPr>
+                                    <w:rPr>
+                                      <w:rFonts w:ascii="Cambria Math" w:hAnsi="Cambria Math"/>
+                                      <w:color w:val="0000FF"/>
+                                    </w:rPr>
+                                    <m:t>x</m:t>
+                                  </m:r>
+                                </m:e>
+                              </m:d>
+                              <m:r>
+                                <m:rPr>
+                                  <m:sty m:val="bi"/>
+                                </m:rPr>
+                                <w:rPr>
+                                  <w:rFonts w:ascii="Cambria Math" w:hAnsi="Cambria Math"/>
+                                  <w:color w:val="0000FF"/>
+                                </w:rPr>
+                                <m:t>=ρ</m:t>
+                              </m:r>
+                            </m:lim>
+                          </m:limLow>
+                        </m:fName>
+                        <m:e>
+                          <m:sSub>
+                            <m:sSubPr>
+                              <m:ctrlPr>
+                                <w:rPr>
+                                  <w:rFonts w:ascii="Cambria Math" w:hAnsi="Cambria Math"/>
+                                  <w:b/>
+                                  <w:i/>
+                                  <w:color w:val="0000FF"/>
+                                  <w:u w:val="single"/>
+                                </w:rPr>
+                              </m:ctrlPr>
+                            </m:sSubPr>
+                            <m:e>
+                              <m:r>
+                                <m:rPr>
+                                  <m:sty m:val="bi"/>
+                                </m:rPr>
+                                <w:rPr>
+                                  <w:rFonts w:ascii="Cambria Math" w:hAnsi="Cambria Math"/>
+                                  <w:color w:val="0000FF"/>
+                                  <w:u w:val="single"/>
+                                </w:rPr>
+                                <m:t>z</m:t>
+                              </m:r>
+                            </m:e>
+                            <m:sub>
+                              <m:r>
+                                <m:rPr>
+                                  <m:sty m:val="bi"/>
+                                </m:rPr>
+                                <w:rPr>
+                                  <w:rFonts w:ascii="Cambria Math" w:hAnsi="Cambria Math"/>
+                                  <w:color w:val="0000FF"/>
+                                  <w:u w:val="single"/>
+                                </w:rPr>
+                                <m:t>ij</m:t>
+                              </m:r>
+                            </m:sub>
+                          </m:sSub>
+                          <m:r>
+                            <m:rPr>
+                              <m:sty m:val="b"/>
+                            </m:rPr>
+                            <w:rPr>
+                              <w:rFonts w:ascii="Cambria Math" w:hAnsi="Cambria Math"/>
+                              <w:color w:val="0000FF"/>
+                              <w:u w:val="single"/>
+                            </w:rPr>
+                            <m:t>(</m:t>
+                          </m:r>
+                          <m:r>
+                            <m:rPr>
+                              <m:sty m:val="bi"/>
+                            </m:rPr>
+                            <w:rPr>
+                              <w:rFonts w:ascii="Cambria Math" w:hAnsi="Cambria Math"/>
+                              <w:color w:val="0000FF"/>
+                              <w:u w:val="single"/>
+                            </w:rPr>
+                            <m:t>θ,x</m:t>
+                          </m:r>
+                          <m:r>
+                            <m:rPr>
+                              <m:sty m:val="bi"/>
+                            </m:rPr>
+                            <w:rPr>
+                              <w:rFonts w:ascii="Cambria Math" w:hAnsi="Cambria Math"/>
+                              <w:color w:val="0000FF"/>
+                              <w:u w:val="single"/>
+                            </w:rPr>
+                            <m:t>)</m:t>
+                          </m:r>
+                        </m:e>
+                      </m:func>
+                    </m:oMath>
+                  </m:oMathPara>
                 </w:p>
               </w:tc>
             </w:tr>
@@ -7266,11 +7542,6 @@
                   <w:shd w:val="clear" w:color="auto" w:fill="D5DCE4" w:themeFill="text2" w:themeFillTint="33"/>
                 </w:tcPr>
                 <w:p>
-                  <w:pPr>
-                    <w:rPr>
-                      <w:rFonts w:hint="eastAsia"/>
-                    </w:rPr>
-                  </w:pPr>
                   <w:proofErr w:type="spellStart"/>
                   <w:r>
                     <w:rPr>
@@ -7292,11 +7563,6 @@
                   <w:tcW w:w="7345" w:type="dxa"/>
                 </w:tcPr>
                 <w:p>
-                  <w:pPr>
-                    <w:rPr>
-                      <w:rFonts w:hint="eastAsia"/>
-                    </w:rPr>
-                  </w:pPr>
                   <w:r>
                     <w:rPr>
                       <w:noProof/>
@@ -7418,9 +7684,6 @@
                       <w:numId w:val="11"/>
                     </w:numPr>
                     <w:ind w:leftChars="0"/>
-                    <w:rPr>
-                      <w:rFonts w:hint="eastAsia"/>
-                    </w:rPr>
                   </w:pPr>
                   <w:r>
                     <w:rPr>
@@ -7522,7 +7785,6 @@
           <w:p>
             <w:pPr>
               <w:rPr>
-                <w:rFonts w:hint="eastAsia"/>
                 <w:b/>
                 <w:color w:val="0000FF"/>
               </w:rPr>
@@ -7574,11 +7836,6 @@
                   <w:tcW w:w="7345" w:type="dxa"/>
                 </w:tcPr>
                 <w:p>
-                  <w:pPr>
-                    <w:rPr>
-                      <w:rFonts w:hint="eastAsia"/>
-                    </w:rPr>
-                  </w:pPr>
                   <w:r>
                     <w:rPr>
                       <w:rFonts w:hint="eastAsia"/>
@@ -7638,9 +7895,6 @@
                       <w:numId w:val="11"/>
                     </w:numPr>
                     <w:ind w:leftChars="0"/>
-                    <w:rPr>
-                      <w:rFonts w:hint="eastAsia"/>
-                    </w:rPr>
                   </w:pPr>
                   <w:r>
                     <w:rPr>
@@ -7808,9 +8062,6 @@
                       <w:numId w:val="11"/>
                     </w:numPr>
                     <w:ind w:leftChars="0"/>
-                    <w:rPr>
-                      <w:rFonts w:hint="eastAsia"/>
-                    </w:rPr>
                   </w:pPr>
                   <w:proofErr w:type="spellStart"/>
                   <w:r>
@@ -7871,13 +8122,7 @@
                     <w:t>수 있다.</w:t>
                   </w:r>
                 </w:p>
-                <w:p>
-                  <w:pPr>
-                    <w:rPr>
-                      <w:rFonts w:hint="eastAsia"/>
-                    </w:rPr>
-                  </w:pPr>
-                </w:p>
+                <w:p/>
                 <w:p>
                   <m:oMathPara>
                     <m:oMath>
@@ -8557,26 +8802,12 @@
                         <w:rPr>
                           <w:rFonts w:ascii="Cambria Math" w:hAnsi="Cambria Math"/>
                         </w:rPr>
-                        <m:t xml:space="preserve"> features</m:t>
-                      </m:r>
-                      <m:r>
-                        <m:rPr>
-                          <m:sty m:val="p"/>
-                        </m:rPr>
-                        <w:rPr>
-                          <w:rFonts w:ascii="Cambria Math" w:hAnsi="Cambria Math"/>
-                        </w:rPr>
-                        <m:t>,</m:t>
+                        <m:t xml:space="preserve"> features,</m:t>
                       </m:r>
                     </m:oMath>
                   </m:oMathPara>
                 </w:p>
                 <w:p>
-                  <w:pPr>
-                    <w:rPr>
-                      <w:rFonts w:hint="eastAsia"/>
-                    </w:rPr>
-                  </w:pPr>
                   <m:oMathPara>
                     <m:oMath>
                       <m:r>
@@ -8596,16 +8827,7 @@
                         <w:rPr>
                           <w:rFonts w:ascii="Cambria Math" w:hAnsi="Cambria Math"/>
                         </w:rPr>
-                        <m:t xml:space="preserve"> is target variable</m:t>
-                      </m:r>
-                      <m:r>
-                        <m:rPr>
-                          <m:sty m:val="p"/>
-                        </m:rPr>
-                        <w:rPr>
-                          <w:rFonts w:ascii="Cambria Math" w:hAnsi="Cambria Math"/>
-                        </w:rPr>
-                        <m:t xml:space="preserve">, and </m:t>
+                        <m:t xml:space="preserve"> is target variable, and </m:t>
                       </m:r>
                       <m:r>
                         <m:rPr>
@@ -8751,11 +8973,6 @@
                   <w:shd w:val="clear" w:color="auto" w:fill="D5DCE4" w:themeFill="text2" w:themeFillTint="33"/>
                 </w:tcPr>
                 <w:p>
-                  <w:pPr>
-                    <w:rPr>
-                      <w:rFonts w:hint="eastAsia"/>
-                    </w:rPr>
-                  </w:pPr>
                   <w:proofErr w:type="spellStart"/>
                   <w:r>
                     <w:t>DeConvolution</w:t>
@@ -8778,11 +8995,6 @@
                   <w:shd w:val="clear" w:color="auto" w:fill="D5DCE4" w:themeFill="text2" w:themeFillTint="33"/>
                 </w:tcPr>
                 <w:p>
-                  <w:pPr>
-                    <w:rPr>
-                      <w:rFonts w:hint="eastAsia"/>
-                    </w:rPr>
-                  </w:pPr>
                   <w:r>
                     <w:t>Randomized Input Sampling for Explanation (RISE)</w:t>
                   </w:r>
@@ -8795,11 +9007,6 @@
                   <w:tcW w:w="3854" w:type="dxa"/>
                 </w:tcPr>
                 <w:p>
-                  <w:pPr>
-                    <w:rPr>
-                      <w:rFonts w:hint="eastAsia"/>
-                    </w:rPr>
-                  </w:pPr>
                   <w:r>
                     <w:rPr>
                       <w:noProof/>
@@ -8847,11 +9054,6 @@
                   <w:tcW w:w="4936" w:type="dxa"/>
                 </w:tcPr>
                 <w:p>
-                  <w:pPr>
-                    <w:rPr>
-                      <w:rFonts w:hint="eastAsia"/>
-                    </w:rPr>
-                  </w:pPr>
                   <w:r>
                     <w:rPr>
                       <w:noProof/>
@@ -8900,9 +9102,6 @@
             <w:pPr>
               <w:pStyle w:val="ListParagraph"/>
               <w:ind w:leftChars="0" w:left="0"/>
-              <w:rPr>
-                <w:rFonts w:hint="eastAsia"/>
-              </w:rPr>
             </w:pPr>
             <w:r>
               <w:rPr>
@@ -8992,7 +9191,6 @@
           <w:p>
             <w:pPr>
               <w:rPr>
-                <w:rFonts w:hint="eastAsia"/>
                 <w:b/>
                 <w:color w:val="0000FF"/>
               </w:rPr>
@@ -9062,11 +9260,6 @@
                   <w:shd w:val="clear" w:color="auto" w:fill="D5DCE4" w:themeFill="text2" w:themeFillTint="33"/>
                 </w:tcPr>
                 <w:p>
-                  <w:pPr>
-                    <w:rPr>
-                      <w:rFonts w:hint="eastAsia"/>
-                    </w:rPr>
-                  </w:pPr>
                   <w:r>
                     <w:rPr>
                       <w:rFonts w:hint="eastAsia"/>
@@ -9090,11 +9283,6 @@
                   <w:shd w:val="clear" w:color="auto" w:fill="D5DCE4" w:themeFill="text2" w:themeFillTint="33"/>
                 </w:tcPr>
                 <w:p>
-                  <w:pPr>
-                    <w:rPr>
-                      <w:rFonts w:hint="eastAsia"/>
-                    </w:rPr>
-                  </w:pPr>
                   <w:r>
                     <w:rPr>
                       <w:rFonts w:hint="eastAsia"/>
@@ -9110,11 +9298,6 @@
                   <w:tcW w:w="4395" w:type="dxa"/>
                 </w:tcPr>
                 <w:p>
-                  <w:pPr>
-                    <w:rPr>
-                      <w:rFonts w:hint="eastAsia"/>
-                    </w:rPr>
-                  </w:pPr>
                   <w:r>
                     <w:rPr>
                       <w:noProof/>
@@ -9162,11 +9345,6 @@
                   <w:tcW w:w="4395" w:type="dxa"/>
                 </w:tcPr>
                 <w:p>
-                  <w:pPr>
-                    <w:rPr>
-                      <w:rFonts w:hint="eastAsia"/>
-                    </w:rPr>
-                  </w:pPr>
                   <w:r>
                     <w:rPr>
                       <w:noProof/>
@@ -9217,11 +9395,6 @@
                   <w:shd w:val="clear" w:color="auto" w:fill="D5DCE4" w:themeFill="text2" w:themeFillTint="33"/>
                 </w:tcPr>
                 <w:p>
-                  <w:pPr>
-                    <w:rPr>
-                      <w:rFonts w:hint="eastAsia"/>
-                    </w:rPr>
-                  </w:pPr>
                   <w:r>
                     <w:rPr>
                       <w:rFonts w:hint="eastAsia"/>
@@ -9236,11 +9409,6 @@
                   <w:shd w:val="clear" w:color="auto" w:fill="D5DCE4" w:themeFill="text2" w:themeFillTint="33"/>
                 </w:tcPr>
                 <w:p>
-                  <w:pPr>
-                    <w:rPr>
-                      <w:rFonts w:hint="eastAsia"/>
-                    </w:rPr>
-                  </w:pPr>
                   <w:r>
                     <w:rPr>
                       <w:rFonts w:hint="eastAsia"/>
@@ -9988,11 +10156,6 @@
                   </m:oMathPara>
                 </w:p>
                 <w:p>
-                  <w:pPr>
-                    <w:rPr>
-                      <w:rFonts w:hint="eastAsia"/>
-                    </w:rPr>
-                  </w:pPr>
                   <m:oMathPara>
                     <m:oMath>
                       <m:r>
@@ -10002,16 +10165,7 @@
                         <w:rPr>
                           <w:rFonts w:ascii="Cambria Math" w:hAnsi="Cambria Math"/>
                         </w:rPr>
-                        <m:t>which the gradient is</m:t>
-                      </m:r>
-                      <m:r>
-                        <m:rPr>
-                          <m:sty m:val="p"/>
-                        </m:rPr>
-                        <w:rPr>
-                          <w:rFonts w:ascii="Cambria Math" w:hAnsi="Cambria Math"/>
-                        </w:rPr>
-                        <m:t xml:space="preserve"> calculated</m:t>
+                        <m:t>which the gradient is calculated</m:t>
                       </m:r>
                     </m:oMath>
                   </m:oMathPara>
@@ -10713,7 +10867,6 @@
                 <w:p>
                   <w:pPr>
                     <w:rPr>
-                      <w:rFonts w:hint="eastAsia"/>
                       <w:b/>
                       <w:color w:val="0000FF"/>
                     </w:rPr>
@@ -11158,7 +11311,6 @@
           <w:p>
             <w:pPr>
               <w:rPr>
-                <w:rFonts w:hint="eastAsia"/>
                 <w:b/>
                 <w:color w:val="0000FF"/>
               </w:rPr>
@@ -11206,7 +11358,6 @@
                 <w:p>
                   <w:pPr>
                     <w:rPr>
-                      <w:rFonts w:hint="eastAsia"/>
                       <w:b/>
                       <w:color w:val="0000FF"/>
                     </w:rPr>
@@ -11226,11 +11377,6 @@
                   <w:tcW w:w="7204" w:type="dxa"/>
                 </w:tcPr>
                 <w:p>
-                  <w:pPr>
-                    <w:rPr>
-                      <w:rFonts w:hint="eastAsia"/>
-                    </w:rPr>
-                  </w:pPr>
                   <w:r>
                     <w:rPr>
                       <w:rFonts w:hint="eastAsia"/>
@@ -11309,7 +11455,6 @@
                 <w:p>
                   <w:pPr>
                     <w:rPr>
-                      <w:rFonts w:hint="eastAsia"/>
                       <w:b/>
                       <w:color w:val="0000FF"/>
                     </w:rPr>
@@ -11329,11 +11474,6 @@
                   <w:tcW w:w="7204" w:type="dxa"/>
                 </w:tcPr>
                 <w:p>
-                  <w:pPr>
-                    <w:rPr>
-                      <w:rFonts w:hint="eastAsia"/>
-                    </w:rPr>
-                  </w:pPr>
                   <w:r>
                     <w:rPr>
                       <w:rFonts w:hint="eastAsia"/>
@@ -11428,7 +11568,6 @@
                 <w:p>
                   <w:pPr>
                     <w:rPr>
-                      <w:rFonts w:hint="eastAsia"/>
                       <w:b/>
                       <w:color w:val="0000FF"/>
                     </w:rPr>
@@ -11539,11 +11678,6 @@
                   </w:r>
                 </w:p>
                 <w:p>
-                  <w:pPr>
-                    <w:rPr>
-                      <w:rFonts w:hint="eastAsia"/>
-                    </w:rPr>
-                  </w:pPr>
                   <m:oMathPara>
                     <m:oMath>
                       <m:nary>
@@ -11701,7 +11835,6 @@
                 <w:p>
                   <w:pPr>
                     <w:rPr>
-                      <w:rFonts w:hint="eastAsia"/>
                       <w:b/>
                       <w:color w:val="0000FF"/>
                     </w:rPr>
@@ -11723,7 +11856,6 @@
                 <w:p>
                   <w:pPr>
                     <w:rPr>
-                      <w:rFonts w:hint="eastAsia"/>
                       <w:i/>
                     </w:rPr>
                   </w:pPr>
@@ -12336,13 +12468,7 @@
               </w:tc>
             </w:tr>
           </w:tbl>
-          <w:p>
-            <w:pPr>
-              <w:rPr>
-                <w:rFonts w:hint="eastAsia"/>
-              </w:rPr>
-            </w:pPr>
-          </w:p>
+          <w:p/>
         </w:tc>
       </w:tr>
     </w:tbl>
@@ -12403,7 +12529,6 @@
           <w:p>
             <w:pPr>
               <w:rPr>
-                <w:rFonts w:hint="eastAsia"/>
                 <w:b/>
                 <w:color w:val="0000FF"/>
               </w:rPr>
@@ -12588,11 +12713,6 @@
                   <w:shd w:val="clear" w:color="auto" w:fill="D5DCE4" w:themeFill="text2" w:themeFillTint="33"/>
                 </w:tcPr>
                 <w:p>
-                  <w:pPr>
-                    <w:rPr>
-                      <w:rFonts w:hint="eastAsia"/>
-                    </w:rPr>
-                  </w:pPr>
                   <w:r>
                     <w:rPr>
                       <w:rFonts w:hint="eastAsia"/>
@@ -12606,11 +12726,6 @@
                   <w:tcW w:w="6637" w:type="dxa"/>
                 </w:tcPr>
                 <w:p>
-                  <w:pPr>
-                    <w:rPr>
-                      <w:rFonts w:hint="eastAsia"/>
-                    </w:rPr>
-                  </w:pPr>
                   <w:r>
                     <w:rPr>
                       <w:rFonts w:hint="eastAsia"/>
@@ -12647,11 +12762,6 @@
                   </w:r>
                 </w:p>
                 <w:p>
-                  <w:pPr>
-                    <w:rPr>
-                      <w:rFonts w:hint="eastAsia"/>
-                    </w:rPr>
-                  </w:pPr>
                   <w:r>
                     <w:rPr>
                       <w:rFonts w:hint="eastAsia"/>
@@ -12685,11 +12795,6 @@
                   <w:shd w:val="clear" w:color="auto" w:fill="D5DCE4" w:themeFill="text2" w:themeFillTint="33"/>
                 </w:tcPr>
                 <w:p>
-                  <w:pPr>
-                    <w:rPr>
-                      <w:rFonts w:hint="eastAsia"/>
-                    </w:rPr>
-                  </w:pPr>
                   <w:r>
                     <w:t>Generalized additive models (GAMs)</w:t>
                   </w:r>
@@ -12700,11 +12805,6 @@
                   <w:tcW w:w="6637" w:type="dxa"/>
                 </w:tcPr>
                 <w:p>
-                  <w:pPr>
-                    <w:rPr>
-                      <w:rFonts w:hint="eastAsia"/>
-                    </w:rPr>
-                  </w:pPr>
                   <w:r>
                     <w:rPr>
                       <w:rFonts w:hint="eastAsia"/>
@@ -12804,11 +12904,6 @@
                   <w:shd w:val="clear" w:color="auto" w:fill="D5DCE4" w:themeFill="text2" w:themeFillTint="33"/>
                 </w:tcPr>
                 <w:p>
-                  <w:pPr>
-                    <w:rPr>
-                      <w:rFonts w:hint="eastAsia"/>
-                    </w:rPr>
-                  </w:pPr>
                   <w:r>
                     <w:rPr>
                       <w:rFonts w:hint="eastAsia"/>
@@ -12822,11 +12917,6 @@
                   <w:tcW w:w="6637" w:type="dxa"/>
                 </w:tcPr>
                 <w:p>
-                  <w:pPr>
-                    <w:rPr>
-                      <w:rFonts w:hint="eastAsia"/>
-                    </w:rPr>
-                  </w:pPr>
                   <w:r>
                     <w:rPr>
                       <w:rFonts w:hint="eastAsia"/>
@@ -12859,26 +12949,20 @@
           <w:p>
             <w:pPr>
               <w:rPr>
+                <w:b/>
+                <w:color w:val="0000FF"/>
+              </w:rPr>
+            </w:pPr>
+            <w:r>
+              <w:rPr>
                 <w:rFonts w:hint="eastAsia"/>
                 <w:b/>
                 <w:color w:val="0000FF"/>
               </w:rPr>
-            </w:pPr>
-            <w:r>
-              <w:rPr>
-                <w:rFonts w:hint="eastAsia"/>
-                <w:b/>
-                <w:color w:val="0000FF"/>
-              </w:rPr>
               <w:t>[POST-HOC]</w:t>
             </w:r>
           </w:p>
           <w:p>
-            <w:pPr>
-              <w:rPr>
-                <w:rFonts w:hint="eastAsia"/>
-              </w:rPr>
-            </w:pPr>
             <w:r>
               <w:rPr>
                 <w:noProof/>
@@ -13166,7 +13250,6 @@
                 <w:p>
                   <w:pPr>
                     <w:rPr>
-                      <w:rFonts w:hint="eastAsia"/>
                       <w:b/>
                       <w:color w:val="0000FF"/>
                     </w:rPr>
@@ -13186,11 +13269,6 @@
                   <w:tcW w:w="7204" w:type="dxa"/>
                 </w:tcPr>
                 <w:p>
-                  <w:pPr>
-                    <w:rPr>
-                      <w:rFonts w:hint="eastAsia"/>
-                    </w:rPr>
-                  </w:pPr>
                   <w:r>
                     <w:rPr>
                       <w:b/>
@@ -13259,7 +13337,6 @@
                 <w:p>
                   <w:pPr>
                     <w:rPr>
-                      <w:rFonts w:hint="eastAsia"/>
                       <w:b/>
                       <w:color w:val="0000FF"/>
                     </w:rPr>
@@ -13279,11 +13356,6 @@
                   <w:tcW w:w="7204" w:type="dxa"/>
                 </w:tcPr>
                 <w:p>
-                  <w:pPr>
-                    <w:rPr>
-                      <w:rFonts w:hint="eastAsia"/>
-                    </w:rPr>
-                  </w:pPr>
                   <w:r>
                     <w:rPr>
                       <w:rFonts w:hint="eastAsia"/>
@@ -13347,7 +13419,6 @@
                 <w:p>
                   <w:pPr>
                     <w:rPr>
-                      <w:rFonts w:hint="eastAsia"/>
                       <w:b/>
                       <w:color w:val="0000FF"/>
                     </w:rPr>
@@ -13367,11 +13438,6 @@
                   <w:tcW w:w="7204" w:type="dxa"/>
                 </w:tcPr>
                 <w:p>
-                  <w:pPr>
-                    <w:rPr>
-                      <w:rFonts w:hint="eastAsia"/>
-                    </w:rPr>
-                  </w:pPr>
                   <w:r>
                     <w:rPr>
                       <w:rFonts w:hint="eastAsia"/>
@@ -13441,7 +13507,6 @@
                 <w:p>
                   <w:pPr>
                     <w:rPr>
-                      <w:rFonts w:hint="eastAsia"/>
                       <w:b/>
                       <w:color w:val="0000FF"/>
                     </w:rPr>
@@ -13471,11 +13536,6 @@
                   <w:tcW w:w="7204" w:type="dxa"/>
                 </w:tcPr>
                 <w:p>
-                  <w:pPr>
-                    <w:rPr>
-                      <w:rFonts w:hint="eastAsia"/>
-                    </w:rPr>
-                  </w:pPr>
                   <w:r>
                     <w:rPr>
                       <w:rFonts w:hint="eastAsia"/>
@@ -13554,7 +13614,6 @@
                 <w:p>
                   <w:pPr>
                     <w:rPr>
-                      <w:rFonts w:hint="eastAsia"/>
                       <w:b/>
                       <w:color w:val="0000FF"/>
                     </w:rPr>
@@ -13574,11 +13633,6 @@
                   <w:tcW w:w="7204" w:type="dxa"/>
                 </w:tcPr>
                 <w:p>
-                  <w:pPr>
-                    <w:rPr>
-                      <w:rFonts w:hint="eastAsia"/>
-                    </w:rPr>
-                  </w:pPr>
                   <w:r>
                     <w:t>C</w:t>
                   </w:r>
@@ -13635,11 +13689,6 @@
             </w:tr>
           </w:tbl>
           <w:p>
-            <w:pPr>
-              <w:rPr>
-                <w:rFonts w:hint="eastAsia"/>
-              </w:rPr>
-            </w:pPr>
             <w:r>
               <w:rPr>
                 <w:rFonts w:hint="eastAsia"/>
@@ -13717,11 +13766,6 @@
             <w:tcW w:w="9016" w:type="dxa"/>
           </w:tcPr>
           <w:p>
-            <w:pPr>
-              <w:rPr>
-                <w:rFonts w:hint="eastAsia"/>
-              </w:rPr>
-            </w:pPr>
             <w:r>
               <w:rPr>
                 <w:rFonts w:hint="eastAsia"/>
@@ -13748,7 +13792,6 @@
                 <w:p>
                   <w:pPr>
                     <w:rPr>
-                      <w:rFonts w:hint="eastAsia"/>
                       <w:b/>
                       <w:color w:val="0000FF"/>
                     </w:rPr>
@@ -13786,11 +13829,6 @@
                   <w:tcW w:w="5644" w:type="dxa"/>
                 </w:tcPr>
                 <w:p>
-                  <w:pPr>
-                    <w:rPr>
-                      <w:rFonts w:hint="eastAsia"/>
-                    </w:rPr>
-                  </w:pPr>
                   <w:proofErr w:type="spellStart"/>
                   <w:r>
                     <w:rPr>
@@ -13840,7 +13878,6 @@
                 <w:p>
                   <w:pPr>
                     <w:rPr>
-                      <w:rFonts w:hint="eastAsia"/>
                       <w:b/>
                       <w:color w:val="0000FF"/>
                     </w:rPr>
@@ -13876,11 +13913,6 @@
                   <w:tcW w:w="5644" w:type="dxa"/>
                 </w:tcPr>
                 <w:p>
-                  <w:pPr>
-                    <w:rPr>
-                      <w:rFonts w:hint="eastAsia"/>
-                    </w:rPr>
-                  </w:pPr>
                   <w:r>
                     <w:rPr>
                       <w:b/>
@@ -13929,7 +13961,6 @@
                 <w:p>
                   <w:pPr>
                     <w:rPr>
-                      <w:rFonts w:hint="eastAsia"/>
                       <w:b/>
                       <w:color w:val="0000FF"/>
                     </w:rPr>
@@ -13949,11 +13980,6 @@
                   <w:tcW w:w="5644" w:type="dxa"/>
                 </w:tcPr>
                 <w:p>
-                  <w:pPr>
-                    <w:rPr>
-                      <w:rFonts w:hint="eastAsia"/>
-                    </w:rPr>
-                  </w:pPr>
                   <w:r>
                     <w:rPr>
                       <w:rFonts w:hint="eastAsia"/>
@@ -14032,7 +14058,6 @@
                 <w:p>
                   <w:pPr>
                     <w:rPr>
-                      <w:rFonts w:hint="eastAsia"/>
                       <w:b/>
                       <w:color w:val="0000FF"/>
                     </w:rPr>
@@ -14067,11 +14092,6 @@
                   <w:tcW w:w="5644" w:type="dxa"/>
                 </w:tcPr>
                 <w:p>
-                  <w:pPr>
-                    <w:rPr>
-                      <w:rFonts w:hint="eastAsia"/>
-                    </w:rPr>
-                  </w:pPr>
                   <w:r>
                     <w:rPr>
                       <w:rFonts w:hint="eastAsia"/>
@@ -14149,7 +14169,6 @@
           <w:p>
             <w:pPr>
               <w:rPr>
-                <w:rFonts w:hint="eastAsia"/>
                 <w:b/>
               </w:rPr>
             </w:pPr>
@@ -14322,16 +14341,7 @@
                 <w:b/>
                 <w:u w:val="single"/>
               </w:rPr>
-              <w:t>small</w:t>
-            </w:r>
-            <w:bookmarkStart w:id="0" w:name="_GoBack"/>
-            <w:bookmarkEnd w:id="0"/>
-            <w:r>
-              <w:rPr>
-                <w:b/>
-                <w:u w:val="single"/>
-              </w:rPr>
-              <w:t xml:space="preserve"> perturbation</w:t>
+              <w:t>small perturbation</w:t>
             </w:r>
             <w:r>
               <w:rPr>
@@ -14399,9 +14409,6 @@
                 <w:numId w:val="11"/>
               </w:numPr>
               <w:ind w:leftChars="0"/>
-              <w:rPr>
-                <w:rFonts w:hint="eastAsia"/>
-              </w:rPr>
             </w:pPr>
             <w:r>
               <w:rPr>
@@ -14446,7 +14453,6 @@
     <w:p>
       <w:pPr>
         <w:rPr>
-          <w:rFonts w:hint="eastAsia"/>
           <w:b/>
         </w:rPr>
       </w:pPr>
@@ -16481,7 +16487,7 @@
 </file>
 
 <file path=customXml/itemProps1.xml><?xml version="1.0" encoding="utf-8"?>
-<ds:datastoreItem xmlns:ds="http://schemas.openxmlformats.org/officeDocument/2006/customXml" ds:itemID="{B1BA4823-E218-40A8-9C14-49110BC15C62}">
+<ds:datastoreItem xmlns:ds="http://schemas.openxmlformats.org/officeDocument/2006/customXml" ds:itemID="{BBAFBBF0-FF50-4646-95A3-B219F3B18416}">
   <ds:schemaRefs>
     <ds:schemaRef ds:uri="http://schemas.openxmlformats.org/officeDocument/2006/bibliography"/>
   </ds:schemaRefs>

</xml_diff>